<commit_message>
Fixed Module 6 lab typo
</commit_message>
<xml_diff>
--- a/Labs/Module 06 - Client-side Development/Module 06 - Client-side Development.docx
+++ b/Labs/Module 06 - Client-side Development/Module 06 - Client-side Development.docx
@@ -580,8 +580,8 @@
       </w:r>
     </w:p>
     <w:bookmarkStart w:id="0" w:name="_Toc297105304" w:displacedByCustomXml="next"/>
-    <w:bookmarkStart w:id="1" w:name="_Toc124148470" w:displacedByCustomXml="next"/>
-    <w:bookmarkStart w:id="2" w:name="_Toc139350752" w:displacedByCustomXml="next"/>
+    <w:bookmarkStart w:id="1" w:name="_Toc139350752" w:displacedByCustomXml="next"/>
+    <w:bookmarkStart w:id="2" w:name="_Toc124148470" w:displacedByCustomXml="next"/>
     <w:sdt>
       <w:sdtPr>
         <w:rPr>
@@ -1624,23 +1624,6 @@
     </w:p>
     <w:p>
       <w:pPr>
-        <w:pStyle w:val="Lb1"/>
-      </w:pPr>
-      <w:r>
-        <w:t xml:space="preserve">AngularJS with ASP.NET </w:t>
-      </w:r>
-      <w:r>
-        <w:t>Model-View-Controller (</w:t>
-      </w:r>
-      <w:r>
-        <w:t>MVC</w:t>
-      </w:r>
-      <w:r>
-        <w:t>)</w:t>
-      </w:r>
-    </w:p>
-    <w:p>
-      <w:pPr>
         <w:pStyle w:val="Heading4"/>
         <w:spacing w:after="120" w:line="276" w:lineRule="auto"/>
       </w:pPr>
@@ -3331,31 +3314,112 @@
       <w:r>
         <w:t xml:space="preserve">, </w:t>
       </w:r>
+      <w:r>
+        <w:rPr>
+          <w:i/>
+        </w:rPr>
+        <w:t>uglify</w:t>
+      </w:r>
+      <w:r>
+        <w:t xml:space="preserve"> and </w:t>
+      </w:r>
+      <w:r>
+        <w:rPr>
+          <w:i/>
+        </w:rPr>
+        <w:t>watch</w:t>
+      </w:r>
+      <w:r>
+        <w:t xml:space="preserve"> as shown in the example below. The versions do not need to match the example. </w:t>
+      </w:r>
+    </w:p>
+    <w:p>
+      <w:pPr>
+        <w:pStyle w:val="Code"/>
+        <w:rPr>
+          <w:color w:val="000000"/>
+          <w:lang w:eastAsia="en-US"/>
+        </w:rPr>
+      </w:pPr>
+      <w:r>
+        <w:rPr>
+          <w:color w:val="000000"/>
+          <w:lang w:eastAsia="en-US"/>
+        </w:rPr>
+        <w:t xml:space="preserve">  </w:t>
+      </w:r>
+      <w:r>
+        <w:rPr>
+          <w:lang w:eastAsia="en-US"/>
+        </w:rPr>
+        <w:t>"</w:t>
+      </w:r>
       <w:proofErr w:type="spellStart"/>
       <w:r>
         <w:rPr>
-          <w:i/>
-        </w:rPr>
-        <w:t>uglify</w:t>
+          <w:lang w:eastAsia="en-US"/>
+        </w:rPr>
+        <w:t>devDependencies</w:t>
       </w:r>
       <w:proofErr w:type="spellEnd"/>
       <w:r>
-        <w:t xml:space="preserve"> and </w:t>
-      </w:r>
-      <w:r>
-        <w:rPr>
-          <w:i/>
-        </w:rPr>
-        <w:t>watch</w:t>
-      </w:r>
-      <w:r>
-        <w:t xml:space="preserve"> as shown in the example below. The versions do not need to match the example. </w:t>
+        <w:rPr>
+          <w:lang w:eastAsia="en-US"/>
+        </w:rPr>
+        <w:t>"</w:t>
+      </w:r>
+      <w:r>
+        <w:rPr>
+          <w:color w:val="000000"/>
+          <w:lang w:eastAsia="en-US"/>
+        </w:rPr>
+        <w:t>: {</w:t>
       </w:r>
     </w:p>
     <w:p>
       <w:pPr>
         <w:pStyle w:val="Code"/>
         <w:rPr>
+          <w:lang w:eastAsia="en-US"/>
+        </w:rPr>
+      </w:pPr>
+      <w:r>
+        <w:rPr>
+          <w:lang w:eastAsia="en-US"/>
+        </w:rPr>
+        <w:t xml:space="preserve">    </w:t>
+      </w:r>
+      <w:r>
+        <w:rPr>
+          <w:color w:val="2E75B6"/>
+          <w:lang w:eastAsia="en-US"/>
+        </w:rPr>
+        <w:t>"grunt"</w:t>
+      </w:r>
+      <w:r>
+        <w:rPr>
+          <w:lang w:eastAsia="en-US"/>
+        </w:rPr>
+        <w:t xml:space="preserve">: </w:t>
+      </w:r>
+      <w:r>
+        <w:rPr>
+          <w:color w:val="A31515"/>
+          <w:lang w:eastAsia="en-US"/>
+        </w:rPr>
+        <w:t>"1.0.1"</w:t>
+      </w:r>
+      <w:r>
+        <w:rPr>
+          <w:lang w:eastAsia="en-US"/>
+        </w:rPr>
+        <w:t>,</w:t>
+      </w:r>
+    </w:p>
+    <w:p>
+      <w:pPr>
+        <w:pStyle w:val="Code"/>
+        <w:rPr>
           <w:color w:val="000000"/>
           <w:lang w:eastAsia="en-US"/>
         </w:rPr>
@@ -3365,26 +3429,111 @@
           <w:color w:val="000000"/>
           <w:lang w:eastAsia="en-US"/>
         </w:rPr>
-        <w:t xml:space="preserve">  </w:t>
-      </w:r>
-      <w:r>
-        <w:rPr>
+        <w:t xml:space="preserve">    </w:t>
+      </w:r>
+      <w:r>
+        <w:rPr>
+          <w:lang w:eastAsia="en-US"/>
+        </w:rPr>
+        <w:t>"grunt-</w:t>
+      </w:r>
+      <w:proofErr w:type="spellStart"/>
+      <w:r>
+        <w:rPr>
+          <w:lang w:eastAsia="en-US"/>
+        </w:rPr>
+        <w:t>contrib</w:t>
+      </w:r>
+      <w:proofErr w:type="spellEnd"/>
+      <w:r>
+        <w:rPr>
+          <w:lang w:eastAsia="en-US"/>
+        </w:rPr>
+        <w:t>-clean"</w:t>
+      </w:r>
+      <w:r>
+        <w:rPr>
+          <w:color w:val="000000"/>
+          <w:lang w:eastAsia="en-US"/>
+        </w:rPr>
+        <w:t xml:space="preserve">: </w:t>
+      </w:r>
+      <w:r>
+        <w:rPr>
+          <w:color w:val="A31515"/>
           <w:lang w:eastAsia="en-US"/>
         </w:rPr>
         <w:t>"</w:t>
       </w:r>
+      <w:r>
+        <w:rPr>
+          <w:color w:val="A31515"/>
+          <w:lang w:eastAsia="en-US"/>
+        </w:rPr>
+        <w:t>^</w:t>
+      </w:r>
+      <w:r>
+        <w:rPr>
+          <w:color w:val="A31515"/>
+          <w:lang w:eastAsia="en-US"/>
+        </w:rPr>
+        <w:t>1.1.0"</w:t>
+      </w:r>
+      <w:r>
+        <w:rPr>
+          <w:color w:val="000000"/>
+          <w:lang w:eastAsia="en-US"/>
+        </w:rPr>
+        <w:t>,</w:t>
+      </w:r>
+    </w:p>
+    <w:p>
+      <w:pPr>
+        <w:pStyle w:val="Code"/>
+        <w:rPr>
+          <w:color w:val="000000"/>
+          <w:lang w:eastAsia="en-US"/>
+        </w:rPr>
+      </w:pPr>
+      <w:r>
+        <w:rPr>
+          <w:color w:val="000000"/>
+          <w:lang w:eastAsia="en-US"/>
+        </w:rPr>
+        <w:t xml:space="preserve">    </w:t>
+      </w:r>
+      <w:r>
+        <w:rPr>
+          <w:lang w:eastAsia="en-US"/>
+        </w:rPr>
+        <w:t>"grunt-</w:t>
+      </w:r>
       <w:proofErr w:type="spellStart"/>
       <w:r>
         <w:rPr>
           <w:lang w:eastAsia="en-US"/>
         </w:rPr>
-        <w:t>devDependencies</w:t>
+        <w:t>contrib</w:t>
       </w:r>
       <w:proofErr w:type="spellEnd"/>
       <w:r>
         <w:rPr>
           <w:lang w:eastAsia="en-US"/>
         </w:rPr>
+        <w:t>-</w:t>
+      </w:r>
+      <w:proofErr w:type="spellStart"/>
+      <w:r>
+        <w:rPr>
+          <w:lang w:eastAsia="en-US"/>
+        </w:rPr>
+        <w:t>jshint</w:t>
+      </w:r>
+      <w:proofErr w:type="spellEnd"/>
+      <w:r>
+        <w:rPr>
+          <w:lang w:eastAsia="en-US"/>
+        </w:rPr>
         <w:t>"</w:t>
       </w:r>
       <w:r>
@@ -3392,31 +3541,89 @@
           <w:color w:val="000000"/>
           <w:lang w:eastAsia="en-US"/>
         </w:rPr>
-        <w:t>: {</w:t>
+        <w:t xml:space="preserve">: </w:t>
+      </w:r>
+      <w:r>
+        <w:rPr>
+          <w:color w:val="A31515"/>
+          <w:lang w:eastAsia="en-US"/>
+        </w:rPr>
+        <w:t>"</w:t>
+      </w:r>
+      <w:r>
+        <w:rPr>
+          <w:color w:val="A31515"/>
+          <w:lang w:eastAsia="en-US"/>
+        </w:rPr>
+        <w:t>^</w:t>
+      </w:r>
+      <w:r>
+        <w:rPr>
+          <w:color w:val="A31515"/>
+          <w:lang w:eastAsia="en-US"/>
+        </w:rPr>
+        <w:t>1.1.0"</w:t>
+      </w:r>
+      <w:r>
+        <w:rPr>
+          <w:color w:val="000000"/>
+          <w:lang w:eastAsia="en-US"/>
+        </w:rPr>
+        <w:t>,</w:t>
       </w:r>
     </w:p>
     <w:p>
       <w:pPr>
         <w:pStyle w:val="Code"/>
         <w:rPr>
-          <w:lang w:eastAsia="en-US"/>
-        </w:rPr>
-      </w:pPr>
-      <w:r>
-        <w:rPr>
+          <w:color w:val="000000"/>
+          <w:lang w:eastAsia="en-US"/>
+        </w:rPr>
+      </w:pPr>
+      <w:r>
+        <w:rPr>
+          <w:color w:val="000000"/>
           <w:lang w:eastAsia="en-US"/>
         </w:rPr>
         <w:t xml:space="preserve">    </w:t>
       </w:r>
       <w:r>
         <w:rPr>
-          <w:color w:val="2E75B6"/>
-          <w:lang w:eastAsia="en-US"/>
-        </w:rPr>
-        <w:t>"grunt"</w:t>
-      </w:r>
-      <w:r>
-        <w:rPr>
+          <w:lang w:eastAsia="en-US"/>
+        </w:rPr>
+        <w:t>"grunt-</w:t>
+      </w:r>
+      <w:proofErr w:type="spellStart"/>
+      <w:r>
+        <w:rPr>
+          <w:lang w:eastAsia="en-US"/>
+        </w:rPr>
+        <w:t>contrib</w:t>
+      </w:r>
+      <w:proofErr w:type="spellEnd"/>
+      <w:r>
+        <w:rPr>
+          <w:lang w:eastAsia="en-US"/>
+        </w:rPr>
+        <w:t>-</w:t>
+      </w:r>
+      <w:proofErr w:type="spellStart"/>
+      <w:r>
+        <w:rPr>
+          <w:lang w:eastAsia="en-US"/>
+        </w:rPr>
+        <w:t>concat</w:t>
+      </w:r>
+      <w:proofErr w:type="spellEnd"/>
+      <w:r>
+        <w:rPr>
+          <w:lang w:eastAsia="en-US"/>
+        </w:rPr>
+        <w:t>"</w:t>
+      </w:r>
+      <w:r>
+        <w:rPr>
+          <w:color w:val="000000"/>
           <w:lang w:eastAsia="en-US"/>
         </w:rPr>
         <w:t xml:space="preserve">: </w:t>
@@ -3426,10 +3633,25 @@
           <w:color w:val="A31515"/>
           <w:lang w:eastAsia="en-US"/>
         </w:rPr>
-        <w:t>"1.0.1"</w:t>
-      </w:r>
-      <w:r>
-        <w:rPr>
+        <w:t>"</w:t>
+      </w:r>
+      <w:r>
+        <w:rPr>
+          <w:color w:val="A31515"/>
+          <w:lang w:eastAsia="en-US"/>
+        </w:rPr>
+        <w:t>^</w:t>
+      </w:r>
+      <w:r>
+        <w:rPr>
+          <w:color w:val="A31515"/>
+          <w:lang w:eastAsia="en-US"/>
+        </w:rPr>
+        <w:t>1.0.1"</w:t>
+      </w:r>
+      <w:r>
+        <w:rPr>
+          <w:color w:val="000000"/>
           <w:lang w:eastAsia="en-US"/>
         </w:rPr>
         <w:t>,</w:t>
@@ -3468,262 +3690,7 @@
         <w:rPr>
           <w:lang w:eastAsia="en-US"/>
         </w:rPr>
-        <w:t>-clean"</w:t>
-      </w:r>
-      <w:r>
-        <w:rPr>
-          <w:color w:val="000000"/>
-          <w:lang w:eastAsia="en-US"/>
-        </w:rPr>
-        <w:t xml:space="preserve">: </w:t>
-      </w:r>
-      <w:r>
-        <w:rPr>
-          <w:color w:val="A31515"/>
-          <w:lang w:eastAsia="en-US"/>
-        </w:rPr>
-        <w:t>"</w:t>
-      </w:r>
-      <w:r>
-        <w:rPr>
-          <w:color w:val="A31515"/>
-          <w:lang w:eastAsia="en-US"/>
-        </w:rPr>
-        <w:t>^</w:t>
-      </w:r>
-      <w:r>
-        <w:rPr>
-          <w:color w:val="A31515"/>
-          <w:lang w:eastAsia="en-US"/>
-        </w:rPr>
-        <w:t>1.1.0"</w:t>
-      </w:r>
-      <w:r>
-        <w:rPr>
-          <w:color w:val="000000"/>
-          <w:lang w:eastAsia="en-US"/>
-        </w:rPr>
-        <w:t>,</w:t>
-      </w:r>
-    </w:p>
-    <w:p>
-      <w:pPr>
-        <w:pStyle w:val="Code"/>
-        <w:rPr>
-          <w:color w:val="000000"/>
-          <w:lang w:eastAsia="en-US"/>
-        </w:rPr>
-      </w:pPr>
-      <w:r>
-        <w:rPr>
-          <w:color w:val="000000"/>
-          <w:lang w:eastAsia="en-US"/>
-        </w:rPr>
-        <w:t xml:space="preserve">    </w:t>
-      </w:r>
-      <w:r>
-        <w:rPr>
-          <w:lang w:eastAsia="en-US"/>
-        </w:rPr>
-        <w:t>"grunt-</w:t>
-      </w:r>
-      <w:proofErr w:type="spellStart"/>
-      <w:r>
-        <w:rPr>
-          <w:lang w:eastAsia="en-US"/>
-        </w:rPr>
-        <w:t>contrib</w:t>
-      </w:r>
-      <w:proofErr w:type="spellEnd"/>
-      <w:r>
-        <w:rPr>
-          <w:lang w:eastAsia="en-US"/>
-        </w:rPr>
-        <w:t>-</w:t>
-      </w:r>
-      <w:proofErr w:type="spellStart"/>
-      <w:r>
-        <w:rPr>
-          <w:lang w:eastAsia="en-US"/>
-        </w:rPr>
-        <w:t>jshint</w:t>
-      </w:r>
-      <w:proofErr w:type="spellEnd"/>
-      <w:r>
-        <w:rPr>
-          <w:lang w:eastAsia="en-US"/>
-        </w:rPr>
-        <w:t>"</w:t>
-      </w:r>
-      <w:r>
-        <w:rPr>
-          <w:color w:val="000000"/>
-          <w:lang w:eastAsia="en-US"/>
-        </w:rPr>
-        <w:t xml:space="preserve">: </w:t>
-      </w:r>
-      <w:r>
-        <w:rPr>
-          <w:color w:val="A31515"/>
-          <w:lang w:eastAsia="en-US"/>
-        </w:rPr>
-        <w:t>"</w:t>
-      </w:r>
-      <w:r>
-        <w:rPr>
-          <w:color w:val="A31515"/>
-          <w:lang w:eastAsia="en-US"/>
-        </w:rPr>
-        <w:t>^</w:t>
-      </w:r>
-      <w:r>
-        <w:rPr>
-          <w:color w:val="A31515"/>
-          <w:lang w:eastAsia="en-US"/>
-        </w:rPr>
-        <w:t>1.1.0"</w:t>
-      </w:r>
-      <w:r>
-        <w:rPr>
-          <w:color w:val="000000"/>
-          <w:lang w:eastAsia="en-US"/>
-        </w:rPr>
-        <w:t>,</w:t>
-      </w:r>
-    </w:p>
-    <w:p>
-      <w:pPr>
-        <w:pStyle w:val="Code"/>
-        <w:rPr>
-          <w:color w:val="000000"/>
-          <w:lang w:eastAsia="en-US"/>
-        </w:rPr>
-      </w:pPr>
-      <w:r>
-        <w:rPr>
-          <w:color w:val="000000"/>
-          <w:lang w:eastAsia="en-US"/>
-        </w:rPr>
-        <w:t xml:space="preserve">    </w:t>
-      </w:r>
-      <w:r>
-        <w:rPr>
-          <w:lang w:eastAsia="en-US"/>
-        </w:rPr>
-        <w:t>"grunt-</w:t>
-      </w:r>
-      <w:proofErr w:type="spellStart"/>
-      <w:r>
-        <w:rPr>
-          <w:lang w:eastAsia="en-US"/>
-        </w:rPr>
-        <w:t>contrib</w:t>
-      </w:r>
-      <w:proofErr w:type="spellEnd"/>
-      <w:r>
-        <w:rPr>
-          <w:lang w:eastAsia="en-US"/>
-        </w:rPr>
-        <w:t>-</w:t>
-      </w:r>
-      <w:proofErr w:type="spellStart"/>
-      <w:r>
-        <w:rPr>
-          <w:lang w:eastAsia="en-US"/>
-        </w:rPr>
-        <w:t>concat</w:t>
-      </w:r>
-      <w:proofErr w:type="spellEnd"/>
-      <w:r>
-        <w:rPr>
-          <w:lang w:eastAsia="en-US"/>
-        </w:rPr>
-        <w:t>"</w:t>
-      </w:r>
-      <w:r>
-        <w:rPr>
-          <w:color w:val="000000"/>
-          <w:lang w:eastAsia="en-US"/>
-        </w:rPr>
-        <w:t xml:space="preserve">: </w:t>
-      </w:r>
-      <w:r>
-        <w:rPr>
-          <w:color w:val="A31515"/>
-          <w:lang w:eastAsia="en-US"/>
-        </w:rPr>
-        <w:t>"</w:t>
-      </w:r>
-      <w:r>
-        <w:rPr>
-          <w:color w:val="A31515"/>
-          <w:lang w:eastAsia="en-US"/>
-        </w:rPr>
-        <w:t>^</w:t>
-      </w:r>
-      <w:r>
-        <w:rPr>
-          <w:color w:val="A31515"/>
-          <w:lang w:eastAsia="en-US"/>
-        </w:rPr>
-        <w:t>1.0.1"</w:t>
-      </w:r>
-      <w:r>
-        <w:rPr>
-          <w:color w:val="000000"/>
-          <w:lang w:eastAsia="en-US"/>
-        </w:rPr>
-        <w:t>,</w:t>
-      </w:r>
-    </w:p>
-    <w:p>
-      <w:pPr>
-        <w:pStyle w:val="Code"/>
-        <w:rPr>
-          <w:color w:val="000000"/>
-          <w:lang w:eastAsia="en-US"/>
-        </w:rPr>
-      </w:pPr>
-      <w:r>
-        <w:rPr>
-          <w:color w:val="000000"/>
-          <w:lang w:eastAsia="en-US"/>
-        </w:rPr>
-        <w:t xml:space="preserve">    </w:t>
-      </w:r>
-      <w:r>
-        <w:rPr>
-          <w:lang w:eastAsia="en-US"/>
-        </w:rPr>
-        <w:t>"grunt-</w:t>
-      </w:r>
-      <w:proofErr w:type="spellStart"/>
-      <w:r>
-        <w:rPr>
-          <w:lang w:eastAsia="en-US"/>
-        </w:rPr>
-        <w:t>contrib</w:t>
-      </w:r>
-      <w:proofErr w:type="spellEnd"/>
-      <w:r>
-        <w:rPr>
-          <w:lang w:eastAsia="en-US"/>
-        </w:rPr>
-        <w:t>-</w:t>
-      </w:r>
-      <w:proofErr w:type="spellStart"/>
-      <w:r>
-        <w:rPr>
-          <w:lang w:eastAsia="en-US"/>
-        </w:rPr>
-        <w:t>uglify</w:t>
-      </w:r>
-      <w:proofErr w:type="spellEnd"/>
-      <w:r>
-        <w:rPr>
-          <w:lang w:eastAsia="en-US"/>
-        </w:rPr>
-        <w:t>"</w:t>
+        <w:t>-uglify"</w:t>
       </w:r>
       <w:r>
         <w:rPr>
@@ -5582,14 +5549,12 @@
       <w:r>
         <w:t xml:space="preserve">dd the </w:t>
       </w:r>
-      <w:proofErr w:type="spellStart"/>
       <w:r>
         <w:rPr>
           <w:b/>
         </w:rPr>
         <w:t>uglify</w:t>
       </w:r>
-      <w:proofErr w:type="spellEnd"/>
       <w:r>
         <w:t xml:space="preserve"> task using the code below.  </w:t>
       </w:r>
@@ -5632,13 +5597,8 @@
         <w:pStyle w:val="Code"/>
         <w:ind w:left="1080"/>
       </w:pPr>
-      <w:proofErr w:type="spellStart"/>
-      <w:r>
-        <w:t>uglify</w:t>
-      </w:r>
-      <w:proofErr w:type="spellEnd"/>
-      <w:r>
-        <w:t xml:space="preserve">: {     </w:t>
+      <w:r>
+        <w:t xml:space="preserve">uglify: {     </w:t>
       </w:r>
     </w:p>
     <w:p>
@@ -5776,15 +5736,7 @@
       </w:r>
       <w:proofErr w:type="spellEnd"/>
       <w:r>
-        <w:t xml:space="preserve"> and </w:t>
-      </w:r>
-      <w:proofErr w:type="spellStart"/>
-      <w:r>
-        <w:t>uglify</w:t>
-      </w:r>
-      <w:proofErr w:type="spellEnd"/>
-      <w:r>
-        <w:t xml:space="preserve"> using the code below.  </w:t>
+        <w:t xml:space="preserve"> and uglify using the code below.  </w:t>
       </w:r>
     </w:p>
     <w:p>
@@ -5929,21 +5881,7 @@
         <w:rPr>
           <w:color w:val="A31515"/>
         </w:rPr>
-        <w:t>-</w:t>
-      </w:r>
-      <w:proofErr w:type="spellStart"/>
-      <w:r>
-        <w:rPr>
-          <w:color w:val="A31515"/>
-        </w:rPr>
-        <w:t>uglify</w:t>
-      </w:r>
-      <w:proofErr w:type="spellEnd"/>
-      <w:r>
-        <w:rPr>
-          <w:color w:val="A31515"/>
-        </w:rPr>
-        <w:t>'</w:t>
+        <w:t>-uglify'</w:t>
       </w:r>
       <w:r>
         <w:t xml:space="preserve">); </w:t>
@@ -6077,14 +6015,12 @@
       <w:r>
         <w:t xml:space="preserve"> and </w:t>
       </w:r>
-      <w:proofErr w:type="spellStart"/>
       <w:r>
         <w:rPr>
           <w:b/>
         </w:rPr>
         <w:t>uglify</w:t>
       </w:r>
-      <w:proofErr w:type="spellEnd"/>
       <w:r>
         <w:t xml:space="preserve"> tasks. Run each task in order and observe the results in Solution Explorer. Each task should run without errors. </w:t>
       </w:r>
@@ -6181,15 +6117,7 @@
         <w:t xml:space="preserve">the </w:t>
       </w:r>
       <w:r>
-        <w:t xml:space="preserve">output. The </w:t>
-      </w:r>
-      <w:proofErr w:type="spellStart"/>
-      <w:r>
-        <w:t>uglify</w:t>
-      </w:r>
-      <w:proofErr w:type="spellEnd"/>
-      <w:r>
-        <w:t xml:space="preserve"> task creates a new combined.min.js file and places it into </w:t>
+        <w:t xml:space="preserve">output. The uglify task creates a new combined.min.js file and places it into </w:t>
       </w:r>
       <w:proofErr w:type="spellStart"/>
       <w:r>
@@ -6422,15 +6350,7 @@
       </w:r>
       <w:proofErr w:type="spellEnd"/>
       <w:r>
-        <w:t xml:space="preserve"> &gt; </w:t>
-      </w:r>
-      <w:proofErr w:type="spellStart"/>
-      <w:r>
-        <w:t>uglify</w:t>
-      </w:r>
-      <w:proofErr w:type="spellEnd"/>
-      <w:r>
-        <w:t xml:space="preserve">, add the code below to the module. The code should be added to the same level as the </w:t>
+        <w:t xml:space="preserve"> &gt; uglify, add the code below to the module. The code should be added to the same level as the </w:t>
       </w:r>
       <w:proofErr w:type="spellStart"/>
       <w:proofErr w:type="gramStart"/>
@@ -6507,78 +6427,68 @@
       </w:r>
       <w:proofErr w:type="spellEnd"/>
       <w:r>
-        <w:t>', '</w:t>
+        <w:t xml:space="preserve">', 'uglify']); </w:t>
+      </w:r>
+    </w:p>
+    <w:p>
+      <w:pPr>
+        <w:pStyle w:val="Ln1"/>
+      </w:pPr>
+      <w:r>
+        <w:t xml:space="preserve">The new task shows up in Task Runner Explorer under Alias Tasks. You can right-click and run it just as you would </w:t>
+      </w:r>
+      <w:r>
+        <w:t xml:space="preserve">run </w:t>
+      </w:r>
+      <w:r>
+        <w:t xml:space="preserve">other tasks. The </w:t>
+      </w:r>
+      <w:r>
+        <w:rPr>
+          <w:b/>
+        </w:rPr>
+        <w:t>all</w:t>
+      </w:r>
+      <w:r>
+        <w:t xml:space="preserve"> task will run </w:t>
+      </w:r>
+      <w:r>
+        <w:rPr>
+          <w:b/>
+        </w:rPr>
+        <w:t>clean</w:t>
+      </w:r>
+      <w:r>
+        <w:t xml:space="preserve">, </w:t>
       </w:r>
       <w:proofErr w:type="spellStart"/>
       <w:r>
+        <w:rPr>
+          <w:b/>
+        </w:rPr>
+        <w:t>concat</w:t>
+      </w:r>
+      <w:proofErr w:type="spellEnd"/>
+      <w:r>
+        <w:t xml:space="preserve">, </w:t>
+      </w:r>
+      <w:proofErr w:type="spellStart"/>
+      <w:r>
+        <w:rPr>
+          <w:b/>
+        </w:rPr>
+        <w:t>jshint</w:t>
+      </w:r>
+      <w:proofErr w:type="spellEnd"/>
+      <w:r>
+        <w:t xml:space="preserve"> and </w:t>
+      </w:r>
+      <w:r>
+        <w:rPr>
+          <w:b/>
+        </w:rPr>
         <w:t>uglify</w:t>
       </w:r>
-      <w:proofErr w:type="spellEnd"/>
-      <w:r>
-        <w:t xml:space="preserve">']); </w:t>
-      </w:r>
-    </w:p>
-    <w:p>
-      <w:pPr>
-        <w:pStyle w:val="Ln1"/>
-      </w:pPr>
-      <w:r>
-        <w:t xml:space="preserve">The new task shows up in Task Runner Explorer under Alias Tasks. You can right-click and run it just as you would </w:t>
-      </w:r>
-      <w:r>
-        <w:t xml:space="preserve">run </w:t>
-      </w:r>
-      <w:r>
-        <w:t xml:space="preserve">other tasks. The </w:t>
-      </w:r>
-      <w:r>
-        <w:rPr>
-          <w:b/>
-        </w:rPr>
-        <w:t>all</w:t>
-      </w:r>
-      <w:r>
-        <w:t xml:space="preserve"> task will run </w:t>
-      </w:r>
-      <w:r>
-        <w:rPr>
-          <w:b/>
-        </w:rPr>
-        <w:t>clean</w:t>
-      </w:r>
-      <w:r>
-        <w:t xml:space="preserve">, </w:t>
-      </w:r>
-      <w:proofErr w:type="spellStart"/>
-      <w:r>
-        <w:rPr>
-          <w:b/>
-        </w:rPr>
-        <w:t>concat</w:t>
-      </w:r>
-      <w:proofErr w:type="spellEnd"/>
-      <w:r>
-        <w:t xml:space="preserve">, </w:t>
-      </w:r>
-      <w:proofErr w:type="spellStart"/>
-      <w:r>
-        <w:rPr>
-          <w:b/>
-        </w:rPr>
-        <w:t>jshint</w:t>
-      </w:r>
-      <w:proofErr w:type="spellEnd"/>
-      <w:r>
-        <w:t xml:space="preserve"> and </w:t>
-      </w:r>
-      <w:proofErr w:type="spellStart"/>
-      <w:r>
-        <w:rPr>
-          <w:b/>
-        </w:rPr>
-        <w:t>uglify</w:t>
-      </w:r>
-      <w:proofErr w:type="spellEnd"/>
       <w:r>
         <w:t xml:space="preserve">, in order.  </w:t>
       </w:r>
@@ -7723,21 +7633,7 @@
         <w:rPr>
           <w:lang w:eastAsia="en-US"/>
         </w:rPr>
-        <w:t>"gulp-</w:t>
-      </w:r>
-      <w:proofErr w:type="spellStart"/>
-      <w:r>
-        <w:rPr>
-          <w:lang w:eastAsia="en-US"/>
-        </w:rPr>
-        <w:t>uglify</w:t>
-      </w:r>
-      <w:proofErr w:type="spellEnd"/>
-      <w:r>
-        <w:rPr>
-          <w:lang w:eastAsia="en-US"/>
-        </w:rPr>
-        <w:t>"</w:t>
+        <w:t>"gulp-uglify"</w:t>
       </w:r>
       <w:r>
         <w:rPr>
@@ -8152,44 +8048,14 @@
         <w:rPr>
           <w:highlight w:val="yellow"/>
         </w:rPr>
-        <w:t xml:space="preserve"> </w:t>
-      </w:r>
-      <w:proofErr w:type="spellStart"/>
-      <w:r>
-        <w:rPr>
-          <w:highlight w:val="yellow"/>
-        </w:rPr>
-        <w:t>uglify</w:t>
-      </w:r>
-      <w:proofErr w:type="spellEnd"/>
-      <w:r>
-        <w:rPr>
-          <w:highlight w:val="yellow"/>
-        </w:rPr>
-        <w:t xml:space="preserve"> = require(</w:t>
+        <w:t xml:space="preserve"> uglify = require(</w:t>
       </w:r>
       <w:r>
         <w:rPr>
           <w:color w:val="A31515"/>
           <w:highlight w:val="yellow"/>
         </w:rPr>
-        <w:t>'gulp-</w:t>
-      </w:r>
-      <w:proofErr w:type="spellStart"/>
-      <w:r>
-        <w:rPr>
-          <w:color w:val="A31515"/>
-          <w:highlight w:val="yellow"/>
-        </w:rPr>
-        <w:t>uglify</w:t>
-      </w:r>
-      <w:proofErr w:type="spellEnd"/>
-      <w:r>
-        <w:rPr>
-          <w:color w:val="A31515"/>
-          <w:highlight w:val="yellow"/>
-        </w:rPr>
-        <w:t>'</w:t>
+        <w:t>'gulp-uglify'</w:t>
       </w:r>
       <w:proofErr w:type="gramStart"/>
       <w:r>
@@ -9322,23 +9188,7 @@
           <w:highlight w:val="yellow"/>
           <w:lang w:eastAsia="en-US"/>
         </w:rPr>
-        <w:t>(</w:t>
-      </w:r>
-      <w:proofErr w:type="spellStart"/>
-      <w:r>
-        <w:rPr>
-          <w:highlight w:val="yellow"/>
-          <w:lang w:eastAsia="en-US"/>
-        </w:rPr>
-        <w:t>uglify</w:t>
-      </w:r>
-      <w:proofErr w:type="spellEnd"/>
-      <w:r>
-        <w:rPr>
-          <w:highlight w:val="yellow"/>
-          <w:lang w:eastAsia="en-US"/>
-        </w:rPr>
-        <w:t>())</w:t>
+        <w:t>(uglify())</w:t>
       </w:r>
     </w:p>
     <w:p>
@@ -14602,7 +14452,7 @@
     <w:lsdException w:name="HTML Sample" w:locked="0" w:semiHidden="1" w:unhideWhenUsed="1"/>
     <w:lsdException w:name="HTML Typewriter" w:semiHidden="1" w:unhideWhenUsed="1"/>
     <w:lsdException w:name="HTML Variable" w:semiHidden="1" w:unhideWhenUsed="1"/>
-    <w:lsdException w:name="Normal Table" w:locked="0"/>
+    <w:lsdException w:name="Normal Table" w:locked="0" w:semiHidden="1" w:unhideWhenUsed="1"/>
     <w:lsdException w:name="annotation subject" w:semiHidden="1" w:unhideWhenUsed="1"/>
     <w:lsdException w:name="No List" w:locked="0" w:semiHidden="1" w:uiPriority="99" w:unhideWhenUsed="1"/>
     <w:lsdException w:name="Outline List 1" w:semiHidden="1" w:unhideWhenUsed="1"/>
@@ -14649,8 +14499,10 @@
     <w:lsdException w:name="Table Subtle 2" w:semiHidden="1" w:unhideWhenUsed="1"/>
     <w:lsdException w:name="Table Web 1" w:semiHidden="1" w:unhideWhenUsed="1"/>
     <w:lsdException w:name="Table Web 2" w:semiHidden="1" w:unhideWhenUsed="1"/>
+    <w:lsdException w:name="Table Web 3" w:semiHidden="1" w:unhideWhenUsed="1"/>
     <w:lsdException w:name="Balloon Text" w:locked="0" w:semiHidden="1" w:unhideWhenUsed="1"/>
     <w:lsdException w:name="Table Grid" w:locked="0"/>
+    <w:lsdException w:name="Table Theme" w:semiHidden="1" w:unhideWhenUsed="1"/>
     <w:lsdException w:name="Placeholder Text" w:locked="0" w:semiHidden="1" w:uiPriority="99"/>
     <w:lsdException w:name="No Spacing" w:qFormat="1"/>
     <w:lsdException w:name="Light Shading" w:uiPriority="60"/>
@@ -17767,68 +17619,10 @@
 </file>
 
 <file path=customXml/item1.xml><?xml version="1.0" encoding="utf-8"?>
-<?mso-contentType ?>
-<spe:Receivers xmlns:spe="http://schemas.microsoft.com/sharepoint/events">
-  <Receiver>
-    <Name>Document ID Generator</Name>
-    <Synchronization>Synchronous</Synchronization>
-    <Type>10001</Type>
-    <SequenceNumber>1000</SequenceNumber>
-    <Url/>
-    <Assembly>Microsoft.Office.DocumentManagement, Version=16.0.0.0, Culture=neutral, PublicKeyToken=71e9bce111e9429c</Assembly>
-    <Class>Microsoft.Office.DocumentManagement.Internal.DocIdHandler</Class>
-    <Data/>
-    <Filter/>
-  </Receiver>
-  <Receiver>
-    <Name>Document ID Generator</Name>
-    <Synchronization>Synchronous</Synchronization>
-    <Type>10002</Type>
-    <SequenceNumber>1001</SequenceNumber>
-    <Url/>
-    <Assembly>Microsoft.Office.DocumentManagement, Version=16.0.0.0, Culture=neutral, PublicKeyToken=71e9bce111e9429c</Assembly>
-    <Class>Microsoft.Office.DocumentManagement.Internal.DocIdHandler</Class>
-    <Data/>
-    <Filter/>
-  </Receiver>
-  <Receiver>
-    <Name>Document ID Generator</Name>
-    <Synchronization>Synchronous</Synchronization>
-    <Type>10004</Type>
-    <SequenceNumber>1002</SequenceNumber>
-    <Url/>
-    <Assembly>Microsoft.Office.DocumentManagement, Version=16.0.0.0, Culture=neutral, PublicKeyToken=71e9bce111e9429c</Assembly>
-    <Class>Microsoft.Office.DocumentManagement.Internal.DocIdHandler</Class>
-    <Data/>
-    <Filter/>
-  </Receiver>
-  <Receiver>
-    <Name>Document ID Generator</Name>
-    <Synchronization>Synchronous</Synchronization>
-    <Type>10006</Type>
-    <SequenceNumber>1003</SequenceNumber>
-    <Url/>
-    <Assembly>Microsoft.Office.DocumentManagement, Version=16.0.0.0, Culture=neutral, PublicKeyToken=71e9bce111e9429c</Assembly>
-    <Class>Microsoft.Office.DocumentManagement.Internal.DocIdHandler</Class>
-    <Data/>
-    <Filter/>
-  </Receiver>
-</spe:Receivers>
+<b:Sources xmlns:b="http://schemas.openxmlformats.org/officeDocument/2006/bibliography" xmlns="http://schemas.openxmlformats.org/officeDocument/2006/bibliography" SelectedStyle="\APA.XSL" StyleName="APA"/>
 </file>
 
 <file path=customXml/item2.xml><?xml version="1.0" encoding="utf-8"?>
-<p:properties xmlns:p="http://schemas.microsoft.com/office/2006/metadata/properties" xmlns:xsi="http://www.w3.org/2001/XMLSchema-instance">
-  <documentManagement>
-    <_dlc_DocId xmlns="230e9df3-be65-4c73-a93b-d1236ebd677e">CPS089-1839222384-115</_dlc_DocId>
-    <_dlc_DocIdUrl xmlns="230e9df3-be65-4c73-a93b-d1236ebd677e">
-      <Url>https://microsoft.sharepoint.com/teams/CampusProjectSites089/hahzsakosd/ipdev/_layouts/15/DocIdRedir.aspx?ID=CPS089-1839222384-115</Url>
-      <Description>CPS089-1839222384-115</Description>
-    </_dlc_DocIdUrl>
-  </documentManagement>
-</p:properties>
-</file>
-
-<file path=customXml/item3.xml><?xml version="1.0" encoding="utf-8"?>
 <ct:contentTypeSchema xmlns:ct="http://schemas.microsoft.com/office/2006/metadata/contentType" xmlns:ma="http://schemas.microsoft.com/office/2006/metadata/properties/metaAttributes" ct:_="" ma:_="" ma:contentTypeName="Document" ma:contentTypeID="0x010100066375C8FA780A4A9433C215E9C41C5A" ma:contentTypeVersion="7" ma:contentTypeDescription="Create a new document." ma:contentTypeScope="" ma:versionID="f9cd2a465e15a3cf2ebd573f1729d078">
   <xsd:schema xmlns:xsd="http://www.w3.org/2001/XMLSchema" xmlns:xs="http://www.w3.org/2001/XMLSchema" xmlns:p="http://schemas.microsoft.com/office/2006/metadata/properties" xmlns:ns2="230e9df3-be65-4c73-a93b-d1236ebd677e" xmlns:ns3="0ceb57e8-30bb-4ddc-b1ff-c2c8350d6c89" targetNamespace="http://schemas.microsoft.com/office/2006/metadata/properties" ma:root="true" ma:fieldsID="16b04afcfef45332ac70667ecd218e24" ns2:_="" ns3:_="">
     <xsd:import namespace="230e9df3-be65-4c73-a93b-d1236ebd677e"/>
@@ -17990,6 +17784,56 @@
 </ct:contentTypeSchema>
 </file>
 
+<file path=customXml/item3.xml><?xml version="1.0" encoding="utf-8"?>
+<?mso-contentType ?>
+<spe:Receivers xmlns:spe="http://schemas.microsoft.com/sharepoint/events">
+  <Receiver>
+    <Name>Document ID Generator</Name>
+    <Synchronization>Synchronous</Synchronization>
+    <Type>10001</Type>
+    <SequenceNumber>1000</SequenceNumber>
+    <Url/>
+    <Assembly>Microsoft.Office.DocumentManagement, Version=16.0.0.0, Culture=neutral, PublicKeyToken=71e9bce111e9429c</Assembly>
+    <Class>Microsoft.Office.DocumentManagement.Internal.DocIdHandler</Class>
+    <Data/>
+    <Filter/>
+  </Receiver>
+  <Receiver>
+    <Name>Document ID Generator</Name>
+    <Synchronization>Synchronous</Synchronization>
+    <Type>10002</Type>
+    <SequenceNumber>1001</SequenceNumber>
+    <Url/>
+    <Assembly>Microsoft.Office.DocumentManagement, Version=16.0.0.0, Culture=neutral, PublicKeyToken=71e9bce111e9429c</Assembly>
+    <Class>Microsoft.Office.DocumentManagement.Internal.DocIdHandler</Class>
+    <Data/>
+    <Filter/>
+  </Receiver>
+  <Receiver>
+    <Name>Document ID Generator</Name>
+    <Synchronization>Synchronous</Synchronization>
+    <Type>10004</Type>
+    <SequenceNumber>1002</SequenceNumber>
+    <Url/>
+    <Assembly>Microsoft.Office.DocumentManagement, Version=16.0.0.0, Culture=neutral, PublicKeyToken=71e9bce111e9429c</Assembly>
+    <Class>Microsoft.Office.DocumentManagement.Internal.DocIdHandler</Class>
+    <Data/>
+    <Filter/>
+  </Receiver>
+  <Receiver>
+    <Name>Document ID Generator</Name>
+    <Synchronization>Synchronous</Synchronization>
+    <Type>10006</Type>
+    <SequenceNumber>1003</SequenceNumber>
+    <Url/>
+    <Assembly>Microsoft.Office.DocumentManagement, Version=16.0.0.0, Culture=neutral, PublicKeyToken=71e9bce111e9429c</Assembly>
+    <Class>Microsoft.Office.DocumentManagement.Internal.DocIdHandler</Class>
+    <Data/>
+    <Filter/>
+  </Receiver>
+</spe:Receivers>
+</file>
+
 <file path=customXml/item4.xml><?xml version="1.0" encoding="utf-8"?>
 <?mso-contentType ?>
 <FormTemplates xmlns="http://schemas.microsoft.com/sharepoint/v3/contenttype/forms">
@@ -18000,27 +17844,26 @@
 </file>
 
 <file path=customXml/item5.xml><?xml version="1.0" encoding="utf-8"?>
-<b:Sources xmlns:b="http://schemas.openxmlformats.org/officeDocument/2006/bibliography" xmlns="http://schemas.openxmlformats.org/officeDocument/2006/bibliography" SelectedStyle="\APA.XSL" StyleName="APA"/>
+<p:properties xmlns:p="http://schemas.microsoft.com/office/2006/metadata/properties" xmlns:xsi="http://www.w3.org/2001/XMLSchema-instance">
+  <documentManagement>
+    <_dlc_DocId xmlns="230e9df3-be65-4c73-a93b-d1236ebd677e">CPS089-1839222384-115</_dlc_DocId>
+    <_dlc_DocIdUrl xmlns="230e9df3-be65-4c73-a93b-d1236ebd677e">
+      <Url>https://microsoft.sharepoint.com/teams/CampusProjectSites089/hahzsakosd/ipdev/_layouts/15/DocIdRedir.aspx?ID=CPS089-1839222384-115</Url>
+      <Description>CPS089-1839222384-115</Description>
+    </_dlc_DocIdUrl>
+  </documentManagement>
+</p:properties>
 </file>
 
 <file path=customXml/itemProps1.xml><?xml version="1.0" encoding="utf-8"?>
-<ds:datastoreItem xmlns:ds="http://schemas.openxmlformats.org/officeDocument/2006/customXml" ds:itemID="{20938368-CFAD-47CC-A50A-46C5A3EFA458}">
+<ds:datastoreItem xmlns:ds="http://schemas.openxmlformats.org/officeDocument/2006/customXml" ds:itemID="{8197CE64-01B2-4883-920D-7FC6EC02ECF3}">
   <ds:schemaRefs>
-    <ds:schemaRef ds:uri="http://schemas.microsoft.com/sharepoint/events"/>
+    <ds:schemaRef ds:uri="http://schemas.openxmlformats.org/officeDocument/2006/bibliography"/>
   </ds:schemaRefs>
 </ds:datastoreItem>
 </file>
 
 <file path=customXml/itemProps2.xml><?xml version="1.0" encoding="utf-8"?>
-<ds:datastoreItem xmlns:ds="http://schemas.openxmlformats.org/officeDocument/2006/customXml" ds:itemID="{0D099B5C-58A2-4E73-85A4-6DBCDA26239C}">
-  <ds:schemaRefs>
-    <ds:schemaRef ds:uri="http://schemas.microsoft.com/office/2006/metadata/properties"/>
-    <ds:schemaRef ds:uri="230e9df3-be65-4c73-a93b-d1236ebd677e"/>
-  </ds:schemaRefs>
-</ds:datastoreItem>
-</file>
-
-<file path=customXml/itemProps3.xml><?xml version="1.0" encoding="utf-8"?>
 <ds:datastoreItem xmlns:ds="http://schemas.openxmlformats.org/officeDocument/2006/customXml" ds:itemID="{57ED16E8-46B3-4B0E-80EB-45E1D61AD61D}">
   <ds:schemaRefs>
     <ds:schemaRef ds:uri="http://schemas.microsoft.com/office/2006/metadata/contentType"/>
@@ -18039,6 +17882,14 @@
 </ds:datastoreItem>
 </file>
 
+<file path=customXml/itemProps3.xml><?xml version="1.0" encoding="utf-8"?>
+<ds:datastoreItem xmlns:ds="http://schemas.openxmlformats.org/officeDocument/2006/customXml" ds:itemID="{20938368-CFAD-47CC-A50A-46C5A3EFA458}">
+  <ds:schemaRefs>
+    <ds:schemaRef ds:uri="http://schemas.microsoft.com/sharepoint/events"/>
+  </ds:schemaRefs>
+</ds:datastoreItem>
+</file>
+
 <file path=customXml/itemProps4.xml><?xml version="1.0" encoding="utf-8"?>
 <ds:datastoreItem xmlns:ds="http://schemas.openxmlformats.org/officeDocument/2006/customXml" ds:itemID="{D42F2657-4ACA-49E5-A6B2-E318DB23F996}">
   <ds:schemaRefs>
@@ -18048,9 +17899,10 @@
 </file>
 
 <file path=customXml/itemProps5.xml><?xml version="1.0" encoding="utf-8"?>
-<ds:datastoreItem xmlns:ds="http://schemas.openxmlformats.org/officeDocument/2006/customXml" ds:itemID="{8197CE64-01B2-4883-920D-7FC6EC02ECF3}">
+<ds:datastoreItem xmlns:ds="http://schemas.openxmlformats.org/officeDocument/2006/customXml" ds:itemID="{0D099B5C-58A2-4E73-85A4-6DBCDA26239C}">
   <ds:schemaRefs>
-    <ds:schemaRef ds:uri="http://schemas.openxmlformats.org/officeDocument/2006/bibliography"/>
+    <ds:schemaRef ds:uri="http://schemas.microsoft.com/office/2006/metadata/properties"/>
+    <ds:schemaRef ds:uri="230e9df3-be65-4c73-a93b-d1236ebd677e"/>
   </ds:schemaRefs>
 </ds:datastoreItem>
 </file>
</xml_diff>